<commit_message>
Update Trevor honors thesis (3.5.21) npm edits.docx
</commit_message>
<xml_diff>
--- a/6 Manuscript/Trevor honors thesis (3.5.21) npm edits.docx
+++ b/6 Manuscript/Trevor honors thesis (3.5.21) npm edits.docx
@@ -1796,7 +1796,13 @@
         <w:t xml:space="preserve"> </w:t>
       </w:r>
       <w:r>
-        <w:t>tested whether highlighting word pairs (vs not highlighting) would similarly affect JOLs as font size. Finally, Experiment 3 tested whether the effect would emerge for</w:t>
+        <w:t>tested whether highlighting word pairs (vs not highlighting) would similarly affect JOLs as font size. Finally, Experiment 3 tested whether th</w:t>
+      </w:r>
+      <w:r>
+        <w:t>is</w:t>
+      </w:r>
+      <w:r>
+        <w:t xml:space="preserve"> effect would emerge for</w:t>
       </w:r>
       <w:r>
         <w:t xml:space="preserve"> </w:t>
@@ -1821,16 +1827,13 @@
         <w:t xml:space="preserve"> </w:t>
       </w:r>
       <w:r>
-        <w:t>These additional groups were included because encoding manipulations have been shown to spill over into other encoding tasks when encoding is manipulated within-subjects (</w:t>
-      </w:r>
-      <w:r>
-        <w:rPr>
-          <w:highlight w:val="yellow"/>
-        </w:rPr>
-        <w:t>Huff, Bodner, &amp; Gretz, in press</w:t>
-      </w:r>
-      <w:r>
-        <w:t>)</w:t>
+        <w:t xml:space="preserve">These additional groups were included because encoding manipulations have been shown to spill over into other encoding tasks when encoding is manipulated within-subjects </w:t>
+      </w:r>
+      <w:r>
+        <w:rPr>
+          <w:highlight w:val="cyan"/>
+        </w:rPr>
+        <w:t>(Huff, Bodner, &amp; Gretz, in press)</w:t>
       </w:r>
       <w:r>
         <w:t xml:space="preserve">. </w:t>

</xml_diff>